<commit_message>
REPORTGEN-1154: fix templates for PCI DSS V3.1 and V3.2.1 + add new templates for PCI DSS V4
</commit_message>
<xml_diff>
--- a/CastReporting.Reporting.Core/Templates/Application/Compliance reports/PCI-DSS-V3.1 ComplianceReport.docx
+++ b/CastReporting.Reporting.Core/Templates/Application/Compliance reports/PCI-DSS-V3.1 ComplianceReport.docx
@@ -1,6 +1,6 @@
 
 <file path=word/document.xml><?xml version="1.0" encoding="utf-8"?>
-<w:document xmlns:wpc="http://schemas.microsoft.com/office/word/2010/wordprocessingCanvas" xmlns:cx="http://schemas.microsoft.com/office/drawing/2014/chartex" xmlns:cx1="http://schemas.microsoft.com/office/drawing/2015/9/8/chartex" xmlns:cx2="http://schemas.microsoft.com/office/drawing/2015/10/21/chartex" xmlns:cx3="http://schemas.microsoft.com/office/drawing/2016/5/9/chartex" xmlns:cx4="http://schemas.microsoft.com/office/drawing/2016/5/10/chartex" xmlns:cx5="http://schemas.microsoft.com/office/drawing/2016/5/11/chartex" xmlns:cx6="http://schemas.microsoft.com/office/drawing/2016/5/12/chartex" xmlns:cx7="http://schemas.microsoft.com/office/drawing/2016/5/13/chartex" xmlns:cx8="http://schemas.microsoft.com/office/drawing/2016/5/14/chartex" xmlns:mc="http://schemas.openxmlformats.org/markup-compatibility/2006" xmlns:aink="http://schemas.microsoft.com/office/drawing/2016/ink" xmlns:am3d="http://schemas.microsoft.com/office/drawing/2017/model3d" xmlns:o="urn:schemas-microsoft-com:office:office" xmlns:r="http://schemas.openxmlformats.org/officeDocument/2006/relationships" xmlns:m="http://schemas.openxmlformats.org/officeDocument/2006/math" xmlns:v="urn:schemas-microsoft-com:vml" xmlns:wp14="http://schemas.microsoft.com/office/word/2010/wordprocessingDrawing" xmlns:wp="http://schemas.openxmlformats.org/drawingml/2006/wordprocessingDrawing" xmlns:w10="urn:schemas-microsoft-com:office:word" xmlns:w="http://schemas.openxmlformats.org/wordprocessingml/2006/main" xmlns:w14="http://schemas.microsoft.com/office/word/2010/wordml" xmlns:w15="http://schemas.microsoft.com/office/word/2012/wordml" xmlns:w16cid="http://schemas.microsoft.com/office/word/2016/wordml/cid" xmlns:w16se="http://schemas.microsoft.com/office/word/2015/wordml/symex" xmlns:wpg="http://schemas.microsoft.com/office/word/2010/wordprocessingGroup" xmlns:wpi="http://schemas.microsoft.com/office/word/2010/wordprocessingInk" xmlns:wne="http://schemas.microsoft.com/office/word/2006/wordml" xmlns:wps="http://schemas.microsoft.com/office/word/2010/wordprocessingShape" mc:Ignorable="w14 w15 w16se w16cid wp14">
+<w:document xmlns:wpc="http://schemas.microsoft.com/office/word/2010/wordprocessingCanvas" xmlns:cx="http://schemas.microsoft.com/office/drawing/2014/chartex" xmlns:cx1="http://schemas.microsoft.com/office/drawing/2015/9/8/chartex" xmlns:cx2="http://schemas.microsoft.com/office/drawing/2015/10/21/chartex" xmlns:cx3="http://schemas.microsoft.com/office/drawing/2016/5/9/chartex" xmlns:cx4="http://schemas.microsoft.com/office/drawing/2016/5/10/chartex" xmlns:cx5="http://schemas.microsoft.com/office/drawing/2016/5/11/chartex" xmlns:cx6="http://schemas.microsoft.com/office/drawing/2016/5/12/chartex" xmlns:cx7="http://schemas.microsoft.com/office/drawing/2016/5/13/chartex" xmlns:cx8="http://schemas.microsoft.com/office/drawing/2016/5/14/chartex" xmlns:mc="http://schemas.openxmlformats.org/markup-compatibility/2006" xmlns:aink="http://schemas.microsoft.com/office/drawing/2016/ink" xmlns:am3d="http://schemas.microsoft.com/office/drawing/2017/model3d" xmlns:o="urn:schemas-microsoft-com:office:office" xmlns:oel="http://schemas.microsoft.com/office/2019/extlst" xmlns:r="http://schemas.openxmlformats.org/officeDocument/2006/relationships" xmlns:m="http://schemas.openxmlformats.org/officeDocument/2006/math" xmlns:v="urn:schemas-microsoft-com:vml" xmlns:wp14="http://schemas.microsoft.com/office/word/2010/wordprocessingDrawing" xmlns:wp="http://schemas.openxmlformats.org/drawingml/2006/wordprocessingDrawing" xmlns:w10="urn:schemas-microsoft-com:office:word" xmlns:w="http://schemas.openxmlformats.org/wordprocessingml/2006/main" xmlns:w14="http://schemas.microsoft.com/office/word/2010/wordml" xmlns:w15="http://schemas.microsoft.com/office/word/2012/wordml" xmlns:w16cex="http://schemas.microsoft.com/office/word/2018/wordml/cex" xmlns:w16cid="http://schemas.microsoft.com/office/word/2016/wordml/cid" xmlns:w16="http://schemas.microsoft.com/office/word/2018/wordml" xmlns:w16sdtdh="http://schemas.microsoft.com/office/word/2020/wordml/sdtdatahash" xmlns:w16se="http://schemas.microsoft.com/office/word/2015/wordml/symex" xmlns:wpg="http://schemas.microsoft.com/office/word/2010/wordprocessingGroup" xmlns:wpi="http://schemas.microsoft.com/office/word/2010/wordprocessingInk" xmlns:wne="http://schemas.microsoft.com/office/word/2006/wordml" xmlns:wps="http://schemas.microsoft.com/office/word/2010/wordprocessingShape" mc:Ignorable="w14 w15 w16se w16cid w16 w16cex w16sdtdh wp14">
   <w:background w:color="FFFFFF" w:themeColor="background1"/>
   <w:body>
     <w:sdt>
@@ -3415,7 +3415,7 @@
               </mc:Choice>
               <mc:Fallback>
                 <w:pict>
-                  <v:group w14:anchorId="53B2753B" id="Group 11" o:spid="_x0000_s1026" style="position:absolute;margin-left:0;margin-top:0;width:172.8pt;height:718.55pt;z-index:-251646976;mso-width-percent:330;mso-height-percent:950;mso-left-percent:40;mso-position-horizontal-relative:page;mso-position-vertical:center;mso-position-vertical-relative:page;mso-width-percent:330;mso-height-percent:950;mso-left-percent:40" coordsize="21945,91257" o:gfxdata="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">
+                  <v:group w14:anchorId="53B2753B" id="Group 11" o:spid="_x0000_s1026" style="position:absolute;margin-left:0;margin-top:0;width:172.8pt;height:718.55pt;z-index:-251646976;mso-width-percent:330;mso-height-percent:950;mso-left-percent:40;mso-position-horizontal-relative:page;mso-position-vertical:center;mso-position-vertical-relative:page;mso-width-percent:330;mso-height-percent:950;mso-left-percent:40" coordsize="21945,91257" o:gfxdata="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">
                     <v:rect id="Rectangle 14" o:spid="_x0000_s1027" style="position:absolute;width:1945;height:91257;visibility:visible;mso-wrap-style:square;v-text-anchor:middle" o:gfxdata="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" fillcolor="#1f497d [3215]" stroked="f" strokeweight="2pt"/>
                     <v:shapetype id="_x0000_t15" coordsize="21600,21600" o:spt="15" adj="16200" path="m@0,l,,,21600@0,21600,21600,10800xe">
                       <v:stroke joinstyle="miter"/>
@@ -3644,7 +3644,6 @@
                                     <w:dataBinding w:prefixMappings="xmlns:ns0='http://purl.org/dc/elements/1.1/' xmlns:ns1='http://schemas.openxmlformats.org/package/2006/metadata/core-properties' " w:xpath="/ns1:coreProperties[1]/ns0:creator[1]" w:storeItemID="{6C3C8BC8-F283-45AE-878A-BAB7291924A1}"/>
                                     <w:text/>
                                   </w:sdtPr>
-                                  <w:sdtEndPr/>
                                   <w:sdtContent>
                                     <w:r>
                                       <w:rPr>
@@ -3678,7 +3677,6 @@
                                     <w:dataBinding w:prefixMappings="xmlns:ns0='http://schemas.openxmlformats.org/officeDocument/2006/extended-properties' " w:xpath="/ns0:Properties[1]/ns0:Company[1]" w:storeItemID="{6668398D-A668-4E3E-A5EB-62B293D839F1}"/>
                                     <w:text/>
                                   </w:sdtPr>
-                                  <w:sdtEndPr/>
                                   <w:sdtContent>
                                     <w:r>
                                       <w:rPr>
@@ -3717,7 +3715,7 @@
                     <v:stroke joinstyle="miter"/>
                     <v:path gradientshapeok="t" o:connecttype="rect"/>
                   </v:shapetype>
-                  <v:shape id="Text Box 32" o:spid="_x0000_s1055" type="#_x0000_t202" style="position:absolute;margin-left:0;margin-top:0;width:4in;height:28.8pt;z-index:251671552;visibility:visible;mso-wrap-style:square;mso-width-percent:450;mso-height-percent:0;mso-left-percent:420;mso-top-percent:880;mso-wrap-distance-left:9pt;mso-wrap-distance-top:0;mso-wrap-distance-right:9pt;mso-wrap-distance-bottom:0;mso-position-horizontal-relative:page;mso-position-vertical-relative:page;mso-width-percent:450;mso-height-percent:0;mso-left-percent:420;mso-top-percent:880;mso-width-relative:page;mso-height-relative:margin;v-text-anchor:bottom" o:gfxdata="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" filled="f" stroked="f" strokeweight=".5pt">
+                  <v:shape id="Text Box 32" o:spid="_x0000_s1055" type="#_x0000_t202" style="position:absolute;margin-left:0;margin-top:0;width:4in;height:28.8pt;z-index:251671552;visibility:visible;mso-wrap-style:square;mso-width-percent:450;mso-height-percent:0;mso-left-percent:420;mso-top-percent:880;mso-wrap-distance-left:9pt;mso-wrap-distance-top:0;mso-wrap-distance-right:9pt;mso-wrap-distance-bottom:0;mso-position-horizontal-relative:page;mso-position-vertical-relative:page;mso-width-percent:450;mso-height-percent:0;mso-left-percent:420;mso-top-percent:880;mso-width-relative:page;mso-height-relative:margin;v-text-anchor:bottom" o:gfxdata="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" filled="f" stroked="f" strokeweight=".5pt">
                     <v:textbox style="mso-fit-shape-to-text:t" inset="0,0,0,0">
                       <w:txbxContent>
                         <w:p>
@@ -3742,7 +3740,6 @@
                               <w:dataBinding w:prefixMappings="xmlns:ns0='http://purl.org/dc/elements/1.1/' xmlns:ns1='http://schemas.openxmlformats.org/package/2006/metadata/core-properties' " w:xpath="/ns1:coreProperties[1]/ns0:creator[1]" w:storeItemID="{6C3C8BC8-F283-45AE-878A-BAB7291924A1}"/>
                               <w:text/>
                             </w:sdtPr>
-                            <w:sdtEndPr/>
                             <w:sdtContent>
                               <w:r>
                                 <w:rPr>
@@ -3776,7 +3773,6 @@
                               <w:dataBinding w:prefixMappings="xmlns:ns0='http://schemas.openxmlformats.org/officeDocument/2006/extended-properties' " w:xpath="/ns0:Properties[1]/ns0:Company[1]" w:storeItemID="{6668398D-A668-4E3E-A5EB-62B293D839F1}"/>
                               <w:text/>
                             </w:sdtPr>
-                            <w:sdtEndPr/>
                             <w:sdtContent>
                               <w:r>
                                 <w:rPr>
@@ -4184,11 +4180,7 @@
               </mc:Choice>
               <mc:Fallback>
                 <w:pict>
-                  <v:shapetype w14:anchorId="789AD5BD" id="_x0000_t202" coordsize="21600,21600" o:spt="202" path="m,l,21600r21600,l21600,xe">
-                    <v:stroke joinstyle="miter"/>
-                    <v:path gradientshapeok="t" o:connecttype="rect"/>
-                  </v:shapetype>
-                  <v:shape id="Text Box 83" o:spid="_x0000_s1056" type="#_x0000_t202" style="position:absolute;left:0;text-align:left;margin-left:229.2pt;margin-top:115.2pt;width:473.6pt;height:201.6pt;z-index:251670528;visibility:visible;mso-wrap-style:square;mso-width-percent:0;mso-height-percent:0;mso-wrap-distance-left:9pt;mso-wrap-distance-top:0;mso-wrap-distance-right:9pt;mso-wrap-distance-bottom:0;mso-position-horizontal:absolute;mso-position-horizontal-relative:page;mso-position-vertical:absolute;mso-position-vertical-relative:page;mso-width-percent:0;mso-height-percent:0;mso-width-relative:page;mso-height-relative:margin;v-text-anchor:top" o:gfxdata="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" filled="f" stroked="f" strokeweight=".5pt">
+                  <v:shape w14:anchorId="789AD5BD" id="Text Box 83" o:spid="_x0000_s1056" type="#_x0000_t202" style="position:absolute;left:0;text-align:left;margin-left:229.2pt;margin-top:115.2pt;width:473.6pt;height:201.6pt;z-index:251670528;visibility:visible;mso-wrap-style:square;mso-width-percent:0;mso-height-percent:0;mso-wrap-distance-left:9pt;mso-wrap-distance-top:0;mso-wrap-distance-right:9pt;mso-wrap-distance-bottom:0;mso-position-horizontal:absolute;mso-position-horizontal-relative:page;mso-position-vertical:absolute;mso-position-vertical-relative:page;mso-width-percent:0;mso-height-percent:0;mso-width-relative:page;mso-height-relative:margin;v-text-anchor:top" o:gfxdata="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" filled="f" stroked="f" strokeweight=".5pt">
                     <v:textbox inset="0,0,0,0">
                       <w:txbxContent>
                         <w:p>
@@ -4493,7 +4485,7 @@
               </mc:Choice>
               <mc:Fallback>
                 <w:pict>
-                  <v:shape w14:anchorId="04BF332D" id="Text Box 4" o:spid="_x0000_s1057" type="#_x0000_t202" alt="TEXT;TODAY_DATE" style="position:absolute;left:0;text-align:left;margin-left:-46.95pt;margin-top:22.65pt;width:173.25pt;height:33pt;z-index:251676672;visibility:visible;mso-wrap-style:square;mso-wrap-distance-left:9pt;mso-wrap-distance-top:0;mso-wrap-distance-right:9pt;mso-wrap-distance-bottom:0;mso-position-horizontal:absolute;mso-position-horizontal-relative:text;mso-position-vertical:absolute;mso-position-vertical-relative:text;v-text-anchor:top" o:gfxdata="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" filled="f" stroked="f" strokeweight=".5pt">
+                  <v:shape w14:anchorId="04BF332D" id="Text Box 4" o:spid="_x0000_s1057" type="#_x0000_t202" alt="TEXT;TODAY_DATE" style="position:absolute;left:0;text-align:left;margin-left:-46.95pt;margin-top:22.65pt;width:173.25pt;height:33pt;z-index:251676672;visibility:visible;mso-wrap-style:square;mso-wrap-distance-left:9pt;mso-wrap-distance-top:0;mso-wrap-distance-right:9pt;mso-wrap-distance-bottom:0;mso-position-horizontal:absolute;mso-position-horizontal-relative:text;mso-position-vertical:absolute;mso-position-vertical-relative:text;v-text-anchor:top" o:gfxdata="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" filled="f" stroked="f" strokeweight=".5pt">
                     <v:textbox>
                       <w:txbxContent>
                         <w:p>
@@ -4663,7 +4655,7 @@
               </mc:Choice>
               <mc:Fallback>
                 <w:pict>
-                  <v:shape w14:anchorId="41D73EB3" id="Text Box 3" o:spid="_x0000_s1058" type="#_x0000_t202" alt="TEXT;APPLICATION_NAME" style="position:absolute;left:0;text-align:left;margin-left:243pt;margin-top:10.15pt;width:150.75pt;height:22.5pt;z-index:251680768;visibility:visible;mso-wrap-style:square;mso-width-percent:0;mso-height-percent:0;mso-wrap-distance-left:9pt;mso-wrap-distance-top:0;mso-wrap-distance-right:9pt;mso-wrap-distance-bottom:0;mso-position-horizontal:absolute;mso-position-horizontal-relative:text;mso-position-vertical:absolute;mso-position-vertical-relative:text;mso-width-percent:0;mso-height-percent:0;mso-width-relative:margin;mso-height-relative:margin;v-text-anchor:top" o:gfxdata="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" filled="f" stroked="f" strokeweight=".5pt">
+                  <v:shape w14:anchorId="41D73EB3" id="Text Box 3" o:spid="_x0000_s1058" type="#_x0000_t202" alt="TEXT;APPLICATION_NAME" style="position:absolute;left:0;text-align:left;margin-left:243pt;margin-top:10.15pt;width:150.75pt;height:22.5pt;z-index:251680768;visibility:visible;mso-wrap-style:square;mso-width-percent:0;mso-height-percent:0;mso-wrap-distance-left:9pt;mso-wrap-distance-top:0;mso-wrap-distance-right:9pt;mso-wrap-distance-bottom:0;mso-position-horizontal:absolute;mso-position-horizontal-relative:text;mso-position-vertical:absolute;mso-position-vertical-relative:text;mso-width-percent:0;mso-height-percent:0;mso-width-relative:margin;mso-height-relative:margin;v-text-anchor:top" o:gfxdata="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" filled="f" stroked="f" strokeweight=".5pt">
                     <v:textbox>
                       <w:txbxContent>
                         <w:p>
@@ -4817,7 +4809,7 @@
               </mc:Choice>
               <mc:Fallback>
                 <w:pict>
-                  <v:shape w14:anchorId="6A09EFF7" id="Text Box 31" o:spid="_x0000_s1059" type="#_x0000_t202" alt="TEXT;LAST_SNAPSHOT_VERSION" style="position:absolute;left:0;text-align:left;margin-left:189.6pt;margin-top:11.7pt;width:171pt;height:24pt;z-index:251682816;visibility:visible;mso-wrap-style:square;mso-width-percent:0;mso-height-percent:0;mso-wrap-distance-left:9pt;mso-wrap-distance-top:0;mso-wrap-distance-right:9pt;mso-wrap-distance-bottom:0;mso-position-horizontal:absolute;mso-position-horizontal-relative:text;mso-position-vertical:absolute;mso-position-vertical-relative:text;mso-width-percent:0;mso-height-percent:0;mso-width-relative:margin;mso-height-relative:margin;v-text-anchor:top" o:gfxdata="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" filled="f" stroked="f" strokeweight=".5pt">
+                  <v:shape w14:anchorId="6A09EFF7" id="Text Box 31" o:spid="_x0000_s1059" type="#_x0000_t202" alt="TEXT;LAST_SNAPSHOT_VERSION" style="position:absolute;left:0;text-align:left;margin-left:189.6pt;margin-top:11.7pt;width:171pt;height:24pt;z-index:251682816;visibility:visible;mso-wrap-style:square;mso-width-percent:0;mso-height-percent:0;mso-wrap-distance-left:9pt;mso-wrap-distance-top:0;mso-wrap-distance-right:9pt;mso-wrap-distance-bottom:0;mso-position-horizontal:absolute;mso-position-horizontal-relative:text;mso-position-vertical:absolute;mso-position-vertical-relative:text;mso-width-percent:0;mso-height-percent:0;mso-width-relative:margin;mso-height-relative:margin;v-text-anchor:top" o:gfxdata="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" filled="f" stroked="f" strokeweight=".5pt">
                     <v:textbox>
                       <w:txbxContent>
                         <w:p>
@@ -4992,7 +4984,7 @@
               </mc:Choice>
               <mc:Fallback>
                 <w:pict>
-                  <v:shape w14:anchorId="366FBCA5" id="Text Box 9" o:spid="_x0000_s1060" type="#_x0000_t202" alt="TEXT;CAST_VERSION" style="position:absolute;left:0;text-align:left;margin-left:196.2pt;margin-top:11.5pt;width:156pt;height:23.25pt;z-index:-251632640;visibility:visible;mso-wrap-style:square;mso-wrap-distance-left:9pt;mso-wrap-distance-top:0;mso-wrap-distance-right:9pt;mso-wrap-distance-bottom:0;mso-position-horizontal:absolute;mso-position-horizontal-relative:text;mso-position-vertical:absolute;mso-position-vertical-relative:text;v-text-anchor:top" o:gfxdata="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" filled="f" stroked="f" strokeweight=".5pt">
+                  <v:shape w14:anchorId="366FBCA5" id="Text Box 9" o:spid="_x0000_s1060" type="#_x0000_t202" alt="TEXT;CAST_VERSION" style="position:absolute;left:0;text-align:left;margin-left:196.2pt;margin-top:11.5pt;width:156pt;height:23.25pt;z-index:-251632640;visibility:visible;mso-wrap-style:square;mso-wrap-distance-left:9pt;mso-wrap-distance-top:0;mso-wrap-distance-right:9pt;mso-wrap-distance-bottom:0;mso-position-horizontal:absolute;mso-position-horizontal-relative:text;mso-position-vertical:absolute;mso-position-vertical-relative:text;v-text-anchor:top" o:gfxdata="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" filled="f" stroked="f" strokeweight=".5pt">
                     <v:textbox>
                       <w:txbxContent>
                         <w:p>
@@ -7122,8 +7114,6 @@
         </w:rPr>
         <w:t>a</w:t>
       </w:r>
-      <w:bookmarkStart w:id="35" w:name="_GoBack"/>
-      <w:bookmarkEnd w:id="35"/>
       <w:r>
         <w:rPr>
           <w:noProof/>
@@ -7175,14 +7165,14 @@
           <w:rFonts w:eastAsia="Calibri"/>
         </w:rPr>
       </w:pPr>
-      <w:bookmarkStart w:id="36" w:name="_Toc11157595"/>
-      <w:bookmarkStart w:id="37" w:name="_Toc14418693"/>
-      <w:bookmarkStart w:id="38" w:name="_Toc14419765"/>
-      <w:bookmarkStart w:id="39" w:name="_Toc14687779"/>
-      <w:bookmarkStart w:id="40" w:name="_Toc14781642"/>
-      <w:bookmarkStart w:id="41" w:name="_Toc15305721"/>
-      <w:bookmarkStart w:id="42" w:name="_Toc20229975"/>
-      <w:bookmarkStart w:id="43" w:name="_Toc20229995"/>
+      <w:bookmarkStart w:id="35" w:name="_Toc11157595"/>
+      <w:bookmarkStart w:id="36" w:name="_Toc14418693"/>
+      <w:bookmarkStart w:id="37" w:name="_Toc14419765"/>
+      <w:bookmarkStart w:id="38" w:name="_Toc14687779"/>
+      <w:bookmarkStart w:id="39" w:name="_Toc14781642"/>
+      <w:bookmarkStart w:id="40" w:name="_Toc15305721"/>
+      <w:bookmarkStart w:id="41" w:name="_Toc20229975"/>
+      <w:bookmarkStart w:id="42" w:name="_Toc20229995"/>
       <w:r>
         <w:rPr>
           <w:rFonts w:eastAsia="Calibri"/>
@@ -7190,8 +7180,8 @@
         </w:rPr>
         <w:t xml:space="preserve">PCI DSS V 3.1 </w:t>
       </w:r>
+      <w:bookmarkEnd w:id="35"/>
       <w:bookmarkEnd w:id="36"/>
-      <w:bookmarkEnd w:id="37"/>
       <w:r>
         <w:rPr>
           <w:rFonts w:eastAsia="Calibri"/>
@@ -7206,12 +7196,12 @@
         </w:rPr>
         <w:t>Summary</w:t>
       </w:r>
+      <w:bookmarkEnd w:id="37"/>
       <w:bookmarkEnd w:id="38"/>
       <w:bookmarkEnd w:id="39"/>
       <w:bookmarkEnd w:id="40"/>
       <w:bookmarkEnd w:id="41"/>
       <w:bookmarkEnd w:id="42"/>
-      <w:bookmarkEnd w:id="43"/>
     </w:p>
     <w:p>
       <w:pPr>
@@ -8067,7 +8057,7 @@
         <w:tblW w:w="9265" w:type="dxa"/>
         <w:tblLayout w:type="fixed"/>
         <w:tblLook w:val="04A0" w:firstRow="1" w:lastRow="0" w:firstColumn="1" w:lastColumn="0" w:noHBand="0" w:noVBand="1"/>
-        <w:tblDescription w:val="TABLE;QUALITY_STANDARDS_EVOLUTION;STD=PCI-DSS-V3.1,MORE=true"/>
+        <w:tblDescription w:val="TABLE;QUALITY_STANDARDS_EVOLUTION;STD=PCI-DSS-V3.1"/>
       </w:tblPr>
       <w:tblGrid>
         <w:gridCol w:w="4945"/>
@@ -8729,14 +8719,14 @@
           <w:rFonts w:eastAsia="Calibri"/>
         </w:rPr>
       </w:pPr>
-      <w:bookmarkStart w:id="44" w:name="_Toc11157596"/>
-      <w:bookmarkStart w:id="45" w:name="_Toc14418695"/>
-      <w:bookmarkStart w:id="46" w:name="_Toc14419767"/>
-      <w:bookmarkStart w:id="47" w:name="_Toc14687781"/>
-      <w:bookmarkStart w:id="48" w:name="_Toc14781644"/>
-      <w:bookmarkStart w:id="49" w:name="_Toc15305722"/>
-      <w:bookmarkStart w:id="50" w:name="_Toc20229976"/>
-      <w:bookmarkStart w:id="51" w:name="_Toc20229996"/>
+      <w:bookmarkStart w:id="43" w:name="_Toc11157596"/>
+      <w:bookmarkStart w:id="44" w:name="_Toc14418695"/>
+      <w:bookmarkStart w:id="45" w:name="_Toc14419767"/>
+      <w:bookmarkStart w:id="46" w:name="_Toc14687781"/>
+      <w:bookmarkStart w:id="47" w:name="_Toc14781644"/>
+      <w:bookmarkStart w:id="48" w:name="_Toc15305722"/>
+      <w:bookmarkStart w:id="49" w:name="_Toc20229976"/>
+      <w:bookmarkStart w:id="50" w:name="_Toc20229996"/>
       <w:r>
         <w:rPr>
           <w:rFonts w:eastAsia="Calibri"/>
@@ -8762,6 +8752,7 @@
         </w:rPr>
         <w:t>Requirement 1</w:t>
       </w:r>
+      <w:bookmarkEnd w:id="43"/>
       <w:bookmarkEnd w:id="44"/>
       <w:bookmarkEnd w:id="45"/>
       <w:bookmarkEnd w:id="46"/>
@@ -8769,7 +8760,6 @@
       <w:bookmarkEnd w:id="48"/>
       <w:bookmarkEnd w:id="49"/>
       <w:bookmarkEnd w:id="50"/>
-      <w:bookmarkEnd w:id="51"/>
     </w:p>
     <w:p>
       <w:pPr>
@@ -10004,14 +9994,14 @@
           <w:rFonts w:eastAsia="Calibri"/>
         </w:rPr>
       </w:pPr>
-      <w:bookmarkStart w:id="52" w:name="_Toc11157597"/>
-      <w:bookmarkStart w:id="53" w:name="_Toc14418696"/>
-      <w:bookmarkStart w:id="54" w:name="_Toc14419768"/>
-      <w:bookmarkStart w:id="55" w:name="_Toc14687782"/>
-      <w:bookmarkStart w:id="56" w:name="_Toc14781645"/>
-      <w:bookmarkStart w:id="57" w:name="_Toc15305723"/>
-      <w:bookmarkStart w:id="58" w:name="_Toc20229977"/>
-      <w:bookmarkStart w:id="59" w:name="_Toc20229997"/>
+      <w:bookmarkStart w:id="51" w:name="_Toc11157597"/>
+      <w:bookmarkStart w:id="52" w:name="_Toc14418696"/>
+      <w:bookmarkStart w:id="53" w:name="_Toc14419768"/>
+      <w:bookmarkStart w:id="54" w:name="_Toc14687782"/>
+      <w:bookmarkStart w:id="55" w:name="_Toc14781645"/>
+      <w:bookmarkStart w:id="56" w:name="_Toc15305723"/>
+      <w:bookmarkStart w:id="57" w:name="_Toc20229977"/>
+      <w:bookmarkStart w:id="58" w:name="_Toc20229997"/>
       <w:r>
         <w:rPr>
           <w:rFonts w:eastAsia="Calibri"/>
@@ -10025,20 +10015,20 @@
         </w:rPr>
         <w:t>PCI DSS – Requirement</w:t>
       </w:r>
+      <w:bookmarkEnd w:id="51"/>
       <w:bookmarkEnd w:id="52"/>
       <w:bookmarkEnd w:id="53"/>
       <w:bookmarkEnd w:id="54"/>
       <w:bookmarkEnd w:id="55"/>
+      <w:r>
+        <w:rPr>
+          <w:rFonts w:eastAsia="Calibri"/>
+        </w:rPr>
+        <w:t xml:space="preserve"> 2</w:t>
+      </w:r>
       <w:bookmarkEnd w:id="56"/>
-      <w:r>
-        <w:rPr>
-          <w:rFonts w:eastAsia="Calibri"/>
-        </w:rPr>
-        <w:t xml:space="preserve"> 2</w:t>
-      </w:r>
       <w:bookmarkEnd w:id="57"/>
       <w:bookmarkEnd w:id="58"/>
-      <w:bookmarkEnd w:id="59"/>
     </w:p>
     <w:p>
       <w:pPr>
@@ -11279,14 +11269,14 @@
           <w:rFonts w:eastAsia="Calibri"/>
         </w:rPr>
       </w:pPr>
-      <w:bookmarkStart w:id="60" w:name="_Toc11157598"/>
-      <w:bookmarkStart w:id="61" w:name="_Toc14418697"/>
-      <w:bookmarkStart w:id="62" w:name="_Toc14419769"/>
-      <w:bookmarkStart w:id="63" w:name="_Toc14687783"/>
-      <w:bookmarkStart w:id="64" w:name="_Toc14781646"/>
-      <w:bookmarkStart w:id="65" w:name="_Toc15305724"/>
-      <w:bookmarkStart w:id="66" w:name="_Toc20229978"/>
-      <w:bookmarkStart w:id="67" w:name="_Toc20229998"/>
+      <w:bookmarkStart w:id="59" w:name="_Toc11157598"/>
+      <w:bookmarkStart w:id="60" w:name="_Toc14418697"/>
+      <w:bookmarkStart w:id="61" w:name="_Toc14419769"/>
+      <w:bookmarkStart w:id="62" w:name="_Toc14687783"/>
+      <w:bookmarkStart w:id="63" w:name="_Toc14781646"/>
+      <w:bookmarkStart w:id="64" w:name="_Toc15305724"/>
+      <w:bookmarkStart w:id="65" w:name="_Toc20229978"/>
+      <w:bookmarkStart w:id="66" w:name="_Toc20229998"/>
       <w:r>
         <w:rPr>
           <w:rFonts w:eastAsia="Calibri"/>
@@ -11300,6 +11290,7 @@
         </w:rPr>
         <w:t>PCI DSS – Requirement 3</w:t>
       </w:r>
+      <w:bookmarkEnd w:id="59"/>
       <w:bookmarkEnd w:id="60"/>
       <w:bookmarkEnd w:id="61"/>
       <w:bookmarkEnd w:id="62"/>
@@ -11307,7 +11298,6 @@
       <w:bookmarkEnd w:id="64"/>
       <w:bookmarkEnd w:id="65"/>
       <w:bookmarkEnd w:id="66"/>
-      <w:bookmarkEnd w:id="67"/>
     </w:p>
     <w:p>
       <w:pPr>
@@ -12502,14 +12492,14 @@
           <w:rFonts w:eastAsia="Calibri"/>
         </w:rPr>
       </w:pPr>
-      <w:bookmarkStart w:id="68" w:name="_Toc11157599"/>
-      <w:bookmarkStart w:id="69" w:name="_Toc14418698"/>
-      <w:bookmarkStart w:id="70" w:name="_Toc14419770"/>
-      <w:bookmarkStart w:id="71" w:name="_Toc14687784"/>
-      <w:bookmarkStart w:id="72" w:name="_Toc14781647"/>
-      <w:bookmarkStart w:id="73" w:name="_Toc15305725"/>
-      <w:bookmarkStart w:id="74" w:name="_Toc20229979"/>
-      <w:bookmarkStart w:id="75" w:name="_Toc20229999"/>
+      <w:bookmarkStart w:id="67" w:name="_Toc11157599"/>
+      <w:bookmarkStart w:id="68" w:name="_Toc14418698"/>
+      <w:bookmarkStart w:id="69" w:name="_Toc14419770"/>
+      <w:bookmarkStart w:id="70" w:name="_Toc14687784"/>
+      <w:bookmarkStart w:id="71" w:name="_Toc14781647"/>
+      <w:bookmarkStart w:id="72" w:name="_Toc15305725"/>
+      <w:bookmarkStart w:id="73" w:name="_Toc20229979"/>
+      <w:bookmarkStart w:id="74" w:name="_Toc20229999"/>
       <w:r>
         <w:rPr>
           <w:rFonts w:eastAsia="Calibri"/>
@@ -12523,6 +12513,7 @@
         </w:rPr>
         <w:t>PCI DSS – Requirement 4</w:t>
       </w:r>
+      <w:bookmarkEnd w:id="67"/>
       <w:bookmarkEnd w:id="68"/>
       <w:bookmarkEnd w:id="69"/>
       <w:bookmarkEnd w:id="70"/>
@@ -12530,7 +12521,6 @@
       <w:bookmarkEnd w:id="72"/>
       <w:bookmarkEnd w:id="73"/>
       <w:bookmarkEnd w:id="74"/>
-      <w:bookmarkEnd w:id="75"/>
     </w:p>
     <w:p>
       <w:pPr>
@@ -13732,14 +13722,14 @@
           <w:rFonts w:eastAsia="Calibri"/>
         </w:rPr>
       </w:pPr>
-      <w:bookmarkStart w:id="76" w:name="_Toc11157600"/>
-      <w:bookmarkStart w:id="77" w:name="_Toc14418699"/>
-      <w:bookmarkStart w:id="78" w:name="_Toc14419771"/>
-      <w:bookmarkStart w:id="79" w:name="_Toc14687785"/>
-      <w:bookmarkStart w:id="80" w:name="_Toc14781648"/>
-      <w:bookmarkStart w:id="81" w:name="_Toc15305726"/>
-      <w:bookmarkStart w:id="82" w:name="_Toc20229980"/>
-      <w:bookmarkStart w:id="83" w:name="_Toc20230000"/>
+      <w:bookmarkStart w:id="75" w:name="_Toc11157600"/>
+      <w:bookmarkStart w:id="76" w:name="_Toc14418699"/>
+      <w:bookmarkStart w:id="77" w:name="_Toc14419771"/>
+      <w:bookmarkStart w:id="78" w:name="_Toc14687785"/>
+      <w:bookmarkStart w:id="79" w:name="_Toc14781648"/>
+      <w:bookmarkStart w:id="80" w:name="_Toc15305726"/>
+      <w:bookmarkStart w:id="81" w:name="_Toc20229980"/>
+      <w:bookmarkStart w:id="82" w:name="_Toc20230000"/>
       <w:r>
         <w:rPr>
           <w:rFonts w:eastAsia="Calibri"/>
@@ -13753,6 +13743,7 @@
         </w:rPr>
         <w:t>PCI DSS – Requirement 5</w:t>
       </w:r>
+      <w:bookmarkEnd w:id="75"/>
       <w:bookmarkEnd w:id="76"/>
       <w:bookmarkEnd w:id="77"/>
       <w:bookmarkEnd w:id="78"/>
@@ -13760,7 +13751,6 @@
       <w:bookmarkEnd w:id="80"/>
       <w:bookmarkEnd w:id="81"/>
       <w:bookmarkEnd w:id="82"/>
-      <w:bookmarkEnd w:id="83"/>
     </w:p>
     <w:p>
       <w:pPr>
@@ -14971,14 +14961,14 @@
           <w:rFonts w:eastAsia="Calibri"/>
         </w:rPr>
       </w:pPr>
-      <w:bookmarkStart w:id="84" w:name="_Toc11157601"/>
-      <w:bookmarkStart w:id="85" w:name="_Toc14418700"/>
-      <w:bookmarkStart w:id="86" w:name="_Toc14419772"/>
-      <w:bookmarkStart w:id="87" w:name="_Toc14687786"/>
-      <w:bookmarkStart w:id="88" w:name="_Toc14781649"/>
-      <w:bookmarkStart w:id="89" w:name="_Toc15305727"/>
-      <w:bookmarkStart w:id="90" w:name="_Toc20229981"/>
-      <w:bookmarkStart w:id="91" w:name="_Toc20230001"/>
+      <w:bookmarkStart w:id="83" w:name="_Toc11157601"/>
+      <w:bookmarkStart w:id="84" w:name="_Toc14418700"/>
+      <w:bookmarkStart w:id="85" w:name="_Toc14419772"/>
+      <w:bookmarkStart w:id="86" w:name="_Toc14687786"/>
+      <w:bookmarkStart w:id="87" w:name="_Toc14781649"/>
+      <w:bookmarkStart w:id="88" w:name="_Toc15305727"/>
+      <w:bookmarkStart w:id="89" w:name="_Toc20229981"/>
+      <w:bookmarkStart w:id="90" w:name="_Toc20230001"/>
       <w:r>
         <w:rPr>
           <w:rFonts w:eastAsia="Calibri"/>
@@ -14992,6 +14982,7 @@
         </w:rPr>
         <w:t>PCI DSS – Requirement 6</w:t>
       </w:r>
+      <w:bookmarkEnd w:id="83"/>
       <w:bookmarkEnd w:id="84"/>
       <w:bookmarkEnd w:id="85"/>
       <w:bookmarkEnd w:id="86"/>
@@ -14999,7 +14990,6 @@
       <w:bookmarkEnd w:id="88"/>
       <w:bookmarkEnd w:id="89"/>
       <w:bookmarkEnd w:id="90"/>
-      <w:bookmarkEnd w:id="91"/>
     </w:p>
     <w:p>
       <w:pPr>
@@ -16209,14 +16199,14 @@
           <w:rFonts w:eastAsia="Calibri"/>
         </w:rPr>
       </w:pPr>
-      <w:bookmarkStart w:id="92" w:name="_Toc11157602"/>
-      <w:bookmarkStart w:id="93" w:name="_Toc14418701"/>
-      <w:bookmarkStart w:id="94" w:name="_Toc14419773"/>
-      <w:bookmarkStart w:id="95" w:name="_Toc14687787"/>
-      <w:bookmarkStart w:id="96" w:name="_Toc14781650"/>
-      <w:bookmarkStart w:id="97" w:name="_Toc15305728"/>
-      <w:bookmarkStart w:id="98" w:name="_Toc20229982"/>
-      <w:bookmarkStart w:id="99" w:name="_Toc20230002"/>
+      <w:bookmarkStart w:id="91" w:name="_Toc11157602"/>
+      <w:bookmarkStart w:id="92" w:name="_Toc14418701"/>
+      <w:bookmarkStart w:id="93" w:name="_Toc14419773"/>
+      <w:bookmarkStart w:id="94" w:name="_Toc14687787"/>
+      <w:bookmarkStart w:id="95" w:name="_Toc14781650"/>
+      <w:bookmarkStart w:id="96" w:name="_Toc15305728"/>
+      <w:bookmarkStart w:id="97" w:name="_Toc20229982"/>
+      <w:bookmarkStart w:id="98" w:name="_Toc20230002"/>
       <w:r>
         <w:rPr>
           <w:rFonts w:eastAsia="Calibri"/>
@@ -16230,6 +16220,7 @@
         </w:rPr>
         <w:t>PCI DSS – Requirement 7</w:t>
       </w:r>
+      <w:bookmarkEnd w:id="91"/>
       <w:bookmarkEnd w:id="92"/>
       <w:bookmarkEnd w:id="93"/>
       <w:bookmarkEnd w:id="94"/>
@@ -16237,7 +16228,6 @@
       <w:bookmarkEnd w:id="96"/>
       <w:bookmarkEnd w:id="97"/>
       <w:bookmarkEnd w:id="98"/>
-      <w:bookmarkEnd w:id="99"/>
     </w:p>
     <w:p>
       <w:pPr>
@@ -17444,14 +17434,14 @@
           <w:rFonts w:eastAsia="Calibri"/>
         </w:rPr>
       </w:pPr>
-      <w:bookmarkStart w:id="100" w:name="_Toc11157603"/>
-      <w:bookmarkStart w:id="101" w:name="_Toc14418702"/>
-      <w:bookmarkStart w:id="102" w:name="_Toc14419774"/>
-      <w:bookmarkStart w:id="103" w:name="_Toc14687788"/>
-      <w:bookmarkStart w:id="104" w:name="_Toc14781651"/>
-      <w:bookmarkStart w:id="105" w:name="_Toc15305729"/>
-      <w:bookmarkStart w:id="106" w:name="_Toc20229983"/>
-      <w:bookmarkStart w:id="107" w:name="_Toc20230003"/>
+      <w:bookmarkStart w:id="99" w:name="_Toc11157603"/>
+      <w:bookmarkStart w:id="100" w:name="_Toc14418702"/>
+      <w:bookmarkStart w:id="101" w:name="_Toc14419774"/>
+      <w:bookmarkStart w:id="102" w:name="_Toc14687788"/>
+      <w:bookmarkStart w:id="103" w:name="_Toc14781651"/>
+      <w:bookmarkStart w:id="104" w:name="_Toc15305729"/>
+      <w:bookmarkStart w:id="105" w:name="_Toc20229983"/>
+      <w:bookmarkStart w:id="106" w:name="_Toc20230003"/>
       <w:r>
         <w:rPr>
           <w:rFonts w:eastAsia="Calibri"/>
@@ -17471,6 +17461,7 @@
         </w:rPr>
         <w:t>Requirement 8</w:t>
       </w:r>
+      <w:bookmarkEnd w:id="99"/>
       <w:bookmarkEnd w:id="100"/>
       <w:bookmarkEnd w:id="101"/>
       <w:bookmarkEnd w:id="102"/>
@@ -17478,7 +17469,6 @@
       <w:bookmarkEnd w:id="104"/>
       <w:bookmarkEnd w:id="105"/>
       <w:bookmarkEnd w:id="106"/>
-      <w:bookmarkEnd w:id="107"/>
     </w:p>
     <w:p>
       <w:pPr>
@@ -18723,14 +18713,14 @@
           <w:rFonts w:eastAsia="Calibri"/>
         </w:rPr>
       </w:pPr>
-      <w:bookmarkStart w:id="108" w:name="_Toc11157604"/>
-      <w:bookmarkStart w:id="109" w:name="_Toc14418703"/>
-      <w:bookmarkStart w:id="110" w:name="_Toc14419775"/>
-      <w:bookmarkStart w:id="111" w:name="_Toc14687789"/>
-      <w:bookmarkStart w:id="112" w:name="_Toc14781652"/>
-      <w:bookmarkStart w:id="113" w:name="_Toc15305730"/>
-      <w:bookmarkStart w:id="114" w:name="_Toc20229984"/>
-      <w:bookmarkStart w:id="115" w:name="_Toc20230004"/>
+      <w:bookmarkStart w:id="107" w:name="_Toc11157604"/>
+      <w:bookmarkStart w:id="108" w:name="_Toc14418703"/>
+      <w:bookmarkStart w:id="109" w:name="_Toc14419775"/>
+      <w:bookmarkStart w:id="110" w:name="_Toc14687789"/>
+      <w:bookmarkStart w:id="111" w:name="_Toc14781652"/>
+      <w:bookmarkStart w:id="112" w:name="_Toc15305730"/>
+      <w:bookmarkStart w:id="113" w:name="_Toc20229984"/>
+      <w:bookmarkStart w:id="114" w:name="_Toc20230004"/>
       <w:r>
         <w:rPr>
           <w:rFonts w:eastAsia="Calibri"/>
@@ -18744,6 +18734,7 @@
         </w:rPr>
         <w:t>PCI DSS – Requirement 10</w:t>
       </w:r>
+      <w:bookmarkEnd w:id="107"/>
       <w:bookmarkEnd w:id="108"/>
       <w:bookmarkEnd w:id="109"/>
       <w:bookmarkEnd w:id="110"/>
@@ -18751,7 +18742,6 @@
       <w:bookmarkEnd w:id="112"/>
       <w:bookmarkEnd w:id="113"/>
       <w:bookmarkEnd w:id="114"/>
-      <w:bookmarkEnd w:id="115"/>
     </w:p>
     <w:p>
       <w:pPr>
@@ -19950,14 +19940,14 @@
       <w:pPr>
         <w:pStyle w:val="Heading1"/>
       </w:pPr>
-      <w:bookmarkStart w:id="116" w:name="_Toc11157605"/>
-      <w:bookmarkStart w:id="117" w:name="_Toc14418704"/>
-      <w:bookmarkStart w:id="118" w:name="_Toc14419776"/>
-      <w:bookmarkStart w:id="119" w:name="_Toc14687790"/>
-      <w:bookmarkStart w:id="120" w:name="_Toc14781653"/>
-      <w:bookmarkStart w:id="121" w:name="_Toc15305731"/>
-      <w:bookmarkStart w:id="122" w:name="_Toc20229985"/>
-      <w:bookmarkStart w:id="123" w:name="_Toc20230005"/>
+      <w:bookmarkStart w:id="115" w:name="_Toc11157605"/>
+      <w:bookmarkStart w:id="116" w:name="_Toc14418704"/>
+      <w:bookmarkStart w:id="117" w:name="_Toc14419776"/>
+      <w:bookmarkStart w:id="118" w:name="_Toc14687790"/>
+      <w:bookmarkStart w:id="119" w:name="_Toc14781653"/>
+      <w:bookmarkStart w:id="120" w:name="_Toc15305731"/>
+      <w:bookmarkStart w:id="121" w:name="_Toc20229985"/>
+      <w:bookmarkStart w:id="122" w:name="_Toc20230005"/>
       <w:r>
         <w:lastRenderedPageBreak/>
         <w:t>A</w:t>
@@ -19965,6 +19955,7 @@
       <w:r>
         <w:t>ppendix</w:t>
       </w:r>
+      <w:bookmarkEnd w:id="115"/>
       <w:bookmarkEnd w:id="116"/>
       <w:bookmarkEnd w:id="117"/>
       <w:bookmarkEnd w:id="118"/>
@@ -19972,7 +19963,6 @@
       <w:bookmarkEnd w:id="120"/>
       <w:bookmarkEnd w:id="121"/>
       <w:bookmarkEnd w:id="122"/>
-      <w:bookmarkEnd w:id="123"/>
       <w:r>
         <w:t xml:space="preserve"> </w:t>
       </w:r>
@@ -19982,18 +19972,19 @@
         <w:pStyle w:val="Heading2"/>
         <w:ind w:right="657"/>
       </w:pPr>
-      <w:bookmarkStart w:id="124" w:name="_Toc14688965"/>
-      <w:bookmarkStart w:id="125" w:name="_Toc14689045"/>
-      <w:bookmarkStart w:id="126" w:name="_Toc14680777"/>
-      <w:bookmarkStart w:id="127" w:name="_Toc14685932"/>
-      <w:bookmarkStart w:id="128" w:name="_Toc14687791"/>
-      <w:bookmarkStart w:id="129" w:name="_Toc14781654"/>
-      <w:bookmarkStart w:id="130" w:name="_Toc15305732"/>
-      <w:bookmarkStart w:id="131" w:name="_Toc20229986"/>
-      <w:bookmarkStart w:id="132" w:name="_Toc20230006"/>
+      <w:bookmarkStart w:id="123" w:name="_Toc14688965"/>
+      <w:bookmarkStart w:id="124" w:name="_Toc14689045"/>
+      <w:bookmarkStart w:id="125" w:name="_Toc14680777"/>
+      <w:bookmarkStart w:id="126" w:name="_Toc14685932"/>
+      <w:bookmarkStart w:id="127" w:name="_Toc14687791"/>
+      <w:bookmarkStart w:id="128" w:name="_Toc14781654"/>
+      <w:bookmarkStart w:id="129" w:name="_Toc15305732"/>
+      <w:bookmarkStart w:id="130" w:name="_Toc20229986"/>
+      <w:bookmarkStart w:id="131" w:name="_Toc20230006"/>
       <w:r>
         <w:t>About CAST Software Intelligence</w:t>
       </w:r>
+      <w:bookmarkEnd w:id="123"/>
       <w:bookmarkEnd w:id="124"/>
       <w:bookmarkEnd w:id="125"/>
       <w:bookmarkEnd w:id="126"/>
@@ -20002,7 +19993,6 @@
       <w:bookmarkEnd w:id="129"/>
       <w:bookmarkEnd w:id="130"/>
       <w:bookmarkEnd w:id="131"/>
-      <w:bookmarkEnd w:id="132"/>
       <w:r>
         <w:t xml:space="preserve"> </w:t>
       </w:r>
@@ -20066,18 +20056,19 @@
       <w:r>
         <w:t xml:space="preserve"> </w:t>
       </w:r>
-      <w:bookmarkStart w:id="133" w:name="_Toc14688966"/>
-      <w:bookmarkStart w:id="134" w:name="_Toc14689046"/>
-      <w:bookmarkStart w:id="135" w:name="_Toc14680778"/>
-      <w:bookmarkStart w:id="136" w:name="_Toc14685933"/>
-      <w:bookmarkStart w:id="137" w:name="_Toc14687792"/>
-      <w:bookmarkStart w:id="138" w:name="_Toc14781655"/>
-      <w:bookmarkStart w:id="139" w:name="_Toc15305733"/>
-      <w:bookmarkStart w:id="140" w:name="_Toc20229987"/>
-      <w:bookmarkStart w:id="141" w:name="_Toc20230007"/>
+      <w:bookmarkStart w:id="132" w:name="_Toc14688966"/>
+      <w:bookmarkStart w:id="133" w:name="_Toc14689046"/>
+      <w:bookmarkStart w:id="134" w:name="_Toc14680778"/>
+      <w:bookmarkStart w:id="135" w:name="_Toc14685933"/>
+      <w:bookmarkStart w:id="136" w:name="_Toc14687792"/>
+      <w:bookmarkStart w:id="137" w:name="_Toc14781655"/>
+      <w:bookmarkStart w:id="138" w:name="_Toc15305733"/>
+      <w:bookmarkStart w:id="139" w:name="_Toc20229987"/>
+      <w:bookmarkStart w:id="140" w:name="_Toc20230007"/>
       <w:r>
         <w:t>About CAST Security</w:t>
       </w:r>
+      <w:bookmarkEnd w:id="132"/>
       <w:bookmarkEnd w:id="133"/>
       <w:bookmarkEnd w:id="134"/>
       <w:bookmarkEnd w:id="135"/>
@@ -20086,7 +20077,6 @@
       <w:bookmarkEnd w:id="138"/>
       <w:bookmarkEnd w:id="139"/>
       <w:bookmarkEnd w:id="140"/>
-      <w:bookmarkEnd w:id="141"/>
       <w:r>
         <w:t xml:space="preserve"> </w:t>
       </w:r>
@@ -20157,11 +20147,11 @@
         <w:pStyle w:val="Heading2"/>
         <w:ind w:right="657"/>
       </w:pPr>
-      <w:bookmarkStart w:id="142" w:name="_Toc20225893"/>
-      <w:bookmarkStart w:id="143" w:name="_Toc20229856"/>
-      <w:bookmarkStart w:id="144" w:name="_Toc20229988"/>
-      <w:bookmarkStart w:id="145" w:name="_Toc20230008"/>
-      <w:bookmarkStart w:id="146" w:name="_Hlk20230027"/>
+      <w:bookmarkStart w:id="141" w:name="_Toc20225893"/>
+      <w:bookmarkStart w:id="142" w:name="_Toc20229856"/>
+      <w:bookmarkStart w:id="143" w:name="_Toc20229988"/>
+      <w:bookmarkStart w:id="144" w:name="_Toc20230008"/>
+      <w:bookmarkStart w:id="145" w:name="_Hlk20230027"/>
       <w:r>
         <w:rPr>
           <w:lang w:val="en-US"/>
@@ -20180,10 +20170,10 @@
         </w:rPr>
         <w:t xml:space="preserve"> in CAST Solution</w:t>
       </w:r>
+      <w:bookmarkEnd w:id="141"/>
       <w:bookmarkEnd w:id="142"/>
       <w:bookmarkEnd w:id="143"/>
       <w:bookmarkEnd w:id="144"/>
-      <w:bookmarkEnd w:id="145"/>
     </w:p>
     <w:tbl>
       <w:tblPr>
@@ -20535,7 +20525,7 @@
           </w:p>
         </w:tc>
       </w:tr>
-      <w:bookmarkEnd w:id="146"/>
+      <w:bookmarkEnd w:id="145"/>
     </w:tbl>
     <w:p>
       <w:pPr>
@@ -20562,7 +20552,7 @@
 </file>
 
 <file path=word/endnotes.xml><?xml version="1.0" encoding="utf-8"?>
-<w:endnotes xmlns:wpc="http://schemas.microsoft.com/office/word/2010/wordprocessingCanvas" xmlns:cx="http://schemas.microsoft.com/office/drawing/2014/chartex" xmlns:cx1="http://schemas.microsoft.com/office/drawing/2015/9/8/chartex" xmlns:cx2="http://schemas.microsoft.com/office/drawing/2015/10/21/chartex" xmlns:cx3="http://schemas.microsoft.com/office/drawing/2016/5/9/chartex" xmlns:cx4="http://schemas.microsoft.com/office/drawing/2016/5/10/chartex" xmlns:cx5="http://schemas.microsoft.com/office/drawing/2016/5/11/chartex" xmlns:cx6="http://schemas.microsoft.com/office/drawing/2016/5/12/chartex" xmlns:cx7="http://schemas.microsoft.com/office/drawing/2016/5/13/chartex" xmlns:cx8="http://schemas.microsoft.com/office/drawing/2016/5/14/chartex" xmlns:mc="http://schemas.openxmlformats.org/markup-compatibility/2006" xmlns:aink="http://schemas.microsoft.com/office/drawing/2016/ink" xmlns:am3d="http://schemas.microsoft.com/office/drawing/2017/model3d" xmlns:o="urn:schemas-microsoft-com:office:office" xmlns:r="http://schemas.openxmlformats.org/officeDocument/2006/relationships" xmlns:m="http://schemas.openxmlformats.org/officeDocument/2006/math" xmlns:v="urn:schemas-microsoft-com:vml" xmlns:wp14="http://schemas.microsoft.com/office/word/2010/wordprocessingDrawing" xmlns:wp="http://schemas.openxmlformats.org/drawingml/2006/wordprocessingDrawing" xmlns:w10="urn:schemas-microsoft-com:office:word" xmlns:w="http://schemas.openxmlformats.org/wordprocessingml/2006/main" xmlns:w14="http://schemas.microsoft.com/office/word/2010/wordml" xmlns:w15="http://schemas.microsoft.com/office/word/2012/wordml" xmlns:w16cid="http://schemas.microsoft.com/office/word/2016/wordml/cid" xmlns:w16se="http://schemas.microsoft.com/office/word/2015/wordml/symex" xmlns:wpg="http://schemas.microsoft.com/office/word/2010/wordprocessingGroup" xmlns:wpi="http://schemas.microsoft.com/office/word/2010/wordprocessingInk" xmlns:wne="http://schemas.microsoft.com/office/word/2006/wordml" xmlns:wps="http://schemas.microsoft.com/office/word/2010/wordprocessingShape" mc:Ignorable="w14 w15 w16se w16cid wp14">
+<w:endnotes xmlns:wpc="http://schemas.microsoft.com/office/word/2010/wordprocessingCanvas" xmlns:cx="http://schemas.microsoft.com/office/drawing/2014/chartex" xmlns:cx1="http://schemas.microsoft.com/office/drawing/2015/9/8/chartex" xmlns:cx2="http://schemas.microsoft.com/office/drawing/2015/10/21/chartex" xmlns:cx3="http://schemas.microsoft.com/office/drawing/2016/5/9/chartex" xmlns:cx4="http://schemas.microsoft.com/office/drawing/2016/5/10/chartex" xmlns:cx5="http://schemas.microsoft.com/office/drawing/2016/5/11/chartex" xmlns:cx6="http://schemas.microsoft.com/office/drawing/2016/5/12/chartex" xmlns:cx7="http://schemas.microsoft.com/office/drawing/2016/5/13/chartex" xmlns:cx8="http://schemas.microsoft.com/office/drawing/2016/5/14/chartex" xmlns:mc="http://schemas.openxmlformats.org/markup-compatibility/2006" xmlns:aink="http://schemas.microsoft.com/office/drawing/2016/ink" xmlns:am3d="http://schemas.microsoft.com/office/drawing/2017/model3d" xmlns:o="urn:schemas-microsoft-com:office:office" xmlns:oel="http://schemas.microsoft.com/office/2019/extlst" xmlns:r="http://schemas.openxmlformats.org/officeDocument/2006/relationships" xmlns:m="http://schemas.openxmlformats.org/officeDocument/2006/math" xmlns:v="urn:schemas-microsoft-com:vml" xmlns:wp14="http://schemas.microsoft.com/office/word/2010/wordprocessingDrawing" xmlns:wp="http://schemas.openxmlformats.org/drawingml/2006/wordprocessingDrawing" xmlns:w10="urn:schemas-microsoft-com:office:word" xmlns:w="http://schemas.openxmlformats.org/wordprocessingml/2006/main" xmlns:w14="http://schemas.microsoft.com/office/word/2010/wordml" xmlns:w15="http://schemas.microsoft.com/office/word/2012/wordml" xmlns:w16cex="http://schemas.microsoft.com/office/word/2018/wordml/cex" xmlns:w16cid="http://schemas.microsoft.com/office/word/2016/wordml/cid" xmlns:w16="http://schemas.microsoft.com/office/word/2018/wordml" xmlns:w16sdtdh="http://schemas.microsoft.com/office/word/2020/wordml/sdtdatahash" xmlns:w16se="http://schemas.microsoft.com/office/word/2015/wordml/symex" xmlns:wpg="http://schemas.microsoft.com/office/word/2010/wordprocessingGroup" xmlns:wpi="http://schemas.microsoft.com/office/word/2010/wordprocessingInk" xmlns:wne="http://schemas.microsoft.com/office/word/2006/wordml" xmlns:wps="http://schemas.microsoft.com/office/word/2010/wordprocessingShape" mc:Ignorable="w14 w15 w16se w16cid w16 w16cex w16sdtdh wp14">
   <w:endnote w:type="separator" w:id="-1">
     <w:p>
       <w:r>
@@ -20581,7 +20571,7 @@
 </file>
 
 <file path=word/footer1.xml><?xml version="1.0" encoding="utf-8"?>
-<w:ftr xmlns:wpc="http://schemas.microsoft.com/office/word/2010/wordprocessingCanvas" xmlns:cx="http://schemas.microsoft.com/office/drawing/2014/chartex" xmlns:cx1="http://schemas.microsoft.com/office/drawing/2015/9/8/chartex" xmlns:cx2="http://schemas.microsoft.com/office/drawing/2015/10/21/chartex" xmlns:cx3="http://schemas.microsoft.com/office/drawing/2016/5/9/chartex" xmlns:cx4="http://schemas.microsoft.com/office/drawing/2016/5/10/chartex" xmlns:cx5="http://schemas.microsoft.com/office/drawing/2016/5/11/chartex" xmlns:cx6="http://schemas.microsoft.com/office/drawing/2016/5/12/chartex" xmlns:cx7="http://schemas.microsoft.com/office/drawing/2016/5/13/chartex" xmlns:cx8="http://schemas.microsoft.com/office/drawing/2016/5/14/chartex" xmlns:mc="http://schemas.openxmlformats.org/markup-compatibility/2006" xmlns:aink="http://schemas.microsoft.com/office/drawing/2016/ink" xmlns:am3d="http://schemas.microsoft.com/office/drawing/2017/model3d" xmlns:o="urn:schemas-microsoft-com:office:office" xmlns:r="http://schemas.openxmlformats.org/officeDocument/2006/relationships" xmlns:m="http://schemas.openxmlformats.org/officeDocument/2006/math" xmlns:v="urn:schemas-microsoft-com:vml" xmlns:wp14="http://schemas.microsoft.com/office/word/2010/wordprocessingDrawing" xmlns:wp="http://schemas.openxmlformats.org/drawingml/2006/wordprocessingDrawing" xmlns:w10="urn:schemas-microsoft-com:office:word" xmlns:w="http://schemas.openxmlformats.org/wordprocessingml/2006/main" xmlns:w14="http://schemas.microsoft.com/office/word/2010/wordml" xmlns:w15="http://schemas.microsoft.com/office/word/2012/wordml" xmlns:w16cid="http://schemas.microsoft.com/office/word/2016/wordml/cid" xmlns:w16se="http://schemas.microsoft.com/office/word/2015/wordml/symex" xmlns:wpg="http://schemas.microsoft.com/office/word/2010/wordprocessingGroup" xmlns:wpi="http://schemas.microsoft.com/office/word/2010/wordprocessingInk" xmlns:wne="http://schemas.microsoft.com/office/word/2006/wordml" xmlns:wps="http://schemas.microsoft.com/office/word/2010/wordprocessingShape" mc:Ignorable="w14 w15 w16se w16cid wp14">
+<w:ftr xmlns:wpc="http://schemas.microsoft.com/office/word/2010/wordprocessingCanvas" xmlns:cx="http://schemas.microsoft.com/office/drawing/2014/chartex" xmlns:cx1="http://schemas.microsoft.com/office/drawing/2015/9/8/chartex" xmlns:cx2="http://schemas.microsoft.com/office/drawing/2015/10/21/chartex" xmlns:cx3="http://schemas.microsoft.com/office/drawing/2016/5/9/chartex" xmlns:cx4="http://schemas.microsoft.com/office/drawing/2016/5/10/chartex" xmlns:cx5="http://schemas.microsoft.com/office/drawing/2016/5/11/chartex" xmlns:cx6="http://schemas.microsoft.com/office/drawing/2016/5/12/chartex" xmlns:cx7="http://schemas.microsoft.com/office/drawing/2016/5/13/chartex" xmlns:cx8="http://schemas.microsoft.com/office/drawing/2016/5/14/chartex" xmlns:mc="http://schemas.openxmlformats.org/markup-compatibility/2006" xmlns:aink="http://schemas.microsoft.com/office/drawing/2016/ink" xmlns:am3d="http://schemas.microsoft.com/office/drawing/2017/model3d" xmlns:o="urn:schemas-microsoft-com:office:office" xmlns:oel="http://schemas.microsoft.com/office/2019/extlst" xmlns:r="http://schemas.openxmlformats.org/officeDocument/2006/relationships" xmlns:m="http://schemas.openxmlformats.org/officeDocument/2006/math" xmlns:v="urn:schemas-microsoft-com:vml" xmlns:wp14="http://schemas.microsoft.com/office/word/2010/wordprocessingDrawing" xmlns:wp="http://schemas.openxmlformats.org/drawingml/2006/wordprocessingDrawing" xmlns:w10="urn:schemas-microsoft-com:office:word" xmlns:w="http://schemas.openxmlformats.org/wordprocessingml/2006/main" xmlns:w14="http://schemas.microsoft.com/office/word/2010/wordml" xmlns:w15="http://schemas.microsoft.com/office/word/2012/wordml" xmlns:w16cex="http://schemas.microsoft.com/office/word/2018/wordml/cex" xmlns:w16cid="http://schemas.microsoft.com/office/word/2016/wordml/cid" xmlns:w16="http://schemas.microsoft.com/office/word/2018/wordml" xmlns:w16sdtdh="http://schemas.microsoft.com/office/word/2020/wordml/sdtdatahash" xmlns:w16se="http://schemas.microsoft.com/office/word/2015/wordml/symex" xmlns:wpg="http://schemas.microsoft.com/office/word/2010/wordprocessingGroup" xmlns:wpi="http://schemas.microsoft.com/office/word/2010/wordprocessingInk" xmlns:wne="http://schemas.microsoft.com/office/word/2006/wordml" xmlns:wps="http://schemas.microsoft.com/office/word/2010/wordprocessingShape" mc:Ignorable="w14 w15 w16se w16cid w16 w16cex w16sdtdh wp14">
   <w:p>
     <w:pPr>
       <w:pStyle w:val="Footer"/>
@@ -20776,7 +20766,7 @@
 </file>
 
 <file path=word/footnotes.xml><?xml version="1.0" encoding="utf-8"?>
-<w:footnotes xmlns:wpc="http://schemas.microsoft.com/office/word/2010/wordprocessingCanvas" xmlns:cx="http://schemas.microsoft.com/office/drawing/2014/chartex" xmlns:cx1="http://schemas.microsoft.com/office/drawing/2015/9/8/chartex" xmlns:cx2="http://schemas.microsoft.com/office/drawing/2015/10/21/chartex" xmlns:cx3="http://schemas.microsoft.com/office/drawing/2016/5/9/chartex" xmlns:cx4="http://schemas.microsoft.com/office/drawing/2016/5/10/chartex" xmlns:cx5="http://schemas.microsoft.com/office/drawing/2016/5/11/chartex" xmlns:cx6="http://schemas.microsoft.com/office/drawing/2016/5/12/chartex" xmlns:cx7="http://schemas.microsoft.com/office/drawing/2016/5/13/chartex" xmlns:cx8="http://schemas.microsoft.com/office/drawing/2016/5/14/chartex" xmlns:mc="http://schemas.openxmlformats.org/markup-compatibility/2006" xmlns:aink="http://schemas.microsoft.com/office/drawing/2016/ink" xmlns:am3d="http://schemas.microsoft.com/office/drawing/2017/model3d" xmlns:o="urn:schemas-microsoft-com:office:office" xmlns:r="http://schemas.openxmlformats.org/officeDocument/2006/relationships" xmlns:m="http://schemas.openxmlformats.org/officeDocument/2006/math" xmlns:v="urn:schemas-microsoft-com:vml" xmlns:wp14="http://schemas.microsoft.com/office/word/2010/wordprocessingDrawing" xmlns:wp="http://schemas.openxmlformats.org/drawingml/2006/wordprocessingDrawing" xmlns:w10="urn:schemas-microsoft-com:office:word" xmlns:w="http://schemas.openxmlformats.org/wordprocessingml/2006/main" xmlns:w14="http://schemas.microsoft.com/office/word/2010/wordml" xmlns:w15="http://schemas.microsoft.com/office/word/2012/wordml" xmlns:w16cid="http://schemas.microsoft.com/office/word/2016/wordml/cid" xmlns:w16se="http://schemas.microsoft.com/office/word/2015/wordml/symex" xmlns:wpg="http://schemas.microsoft.com/office/word/2010/wordprocessingGroup" xmlns:wpi="http://schemas.microsoft.com/office/word/2010/wordprocessingInk" xmlns:wne="http://schemas.microsoft.com/office/word/2006/wordml" xmlns:wps="http://schemas.microsoft.com/office/word/2010/wordprocessingShape" mc:Ignorable="w14 w15 w16se w16cid wp14">
+<w:footnotes xmlns:wpc="http://schemas.microsoft.com/office/word/2010/wordprocessingCanvas" xmlns:cx="http://schemas.microsoft.com/office/drawing/2014/chartex" xmlns:cx1="http://schemas.microsoft.com/office/drawing/2015/9/8/chartex" xmlns:cx2="http://schemas.microsoft.com/office/drawing/2015/10/21/chartex" xmlns:cx3="http://schemas.microsoft.com/office/drawing/2016/5/9/chartex" xmlns:cx4="http://schemas.microsoft.com/office/drawing/2016/5/10/chartex" xmlns:cx5="http://schemas.microsoft.com/office/drawing/2016/5/11/chartex" xmlns:cx6="http://schemas.microsoft.com/office/drawing/2016/5/12/chartex" xmlns:cx7="http://schemas.microsoft.com/office/drawing/2016/5/13/chartex" xmlns:cx8="http://schemas.microsoft.com/office/drawing/2016/5/14/chartex" xmlns:mc="http://schemas.openxmlformats.org/markup-compatibility/2006" xmlns:aink="http://schemas.microsoft.com/office/drawing/2016/ink" xmlns:am3d="http://schemas.microsoft.com/office/drawing/2017/model3d" xmlns:o="urn:schemas-microsoft-com:office:office" xmlns:oel="http://schemas.microsoft.com/office/2019/extlst" xmlns:r="http://schemas.openxmlformats.org/officeDocument/2006/relationships" xmlns:m="http://schemas.openxmlformats.org/officeDocument/2006/math" xmlns:v="urn:schemas-microsoft-com:vml" xmlns:wp14="http://schemas.microsoft.com/office/word/2010/wordprocessingDrawing" xmlns:wp="http://schemas.openxmlformats.org/drawingml/2006/wordprocessingDrawing" xmlns:w10="urn:schemas-microsoft-com:office:word" xmlns:w="http://schemas.openxmlformats.org/wordprocessingml/2006/main" xmlns:w14="http://schemas.microsoft.com/office/word/2010/wordml" xmlns:w15="http://schemas.microsoft.com/office/word/2012/wordml" xmlns:w16cex="http://schemas.microsoft.com/office/word/2018/wordml/cex" xmlns:w16cid="http://schemas.microsoft.com/office/word/2016/wordml/cid" xmlns:w16="http://schemas.microsoft.com/office/word/2018/wordml" xmlns:w16sdtdh="http://schemas.microsoft.com/office/word/2020/wordml/sdtdatahash" xmlns:w16se="http://schemas.microsoft.com/office/word/2015/wordml/symex" xmlns:wpg="http://schemas.microsoft.com/office/word/2010/wordprocessingGroup" xmlns:wpi="http://schemas.microsoft.com/office/word/2010/wordprocessingInk" xmlns:wne="http://schemas.microsoft.com/office/word/2006/wordml" xmlns:wps="http://schemas.microsoft.com/office/word/2010/wordprocessingShape" mc:Ignorable="w14 w15 w16se w16cid w16 w16cex w16sdtdh wp14">
   <w:footnote w:type="separator" w:id="-1">
     <w:p>
       <w:r>
@@ -20795,7 +20785,7 @@
 </file>
 
 <file path=word/header1.xml><?xml version="1.0" encoding="utf-8"?>
-<w:hdr xmlns:wpc="http://schemas.microsoft.com/office/word/2010/wordprocessingCanvas" xmlns:cx="http://schemas.microsoft.com/office/drawing/2014/chartex" xmlns:cx1="http://schemas.microsoft.com/office/drawing/2015/9/8/chartex" xmlns:cx2="http://schemas.microsoft.com/office/drawing/2015/10/21/chartex" xmlns:cx3="http://schemas.microsoft.com/office/drawing/2016/5/9/chartex" xmlns:cx4="http://schemas.microsoft.com/office/drawing/2016/5/10/chartex" xmlns:cx5="http://schemas.microsoft.com/office/drawing/2016/5/11/chartex" xmlns:cx6="http://schemas.microsoft.com/office/drawing/2016/5/12/chartex" xmlns:cx7="http://schemas.microsoft.com/office/drawing/2016/5/13/chartex" xmlns:cx8="http://schemas.microsoft.com/office/drawing/2016/5/14/chartex" xmlns:mc="http://schemas.openxmlformats.org/markup-compatibility/2006" xmlns:aink="http://schemas.microsoft.com/office/drawing/2016/ink" xmlns:am3d="http://schemas.microsoft.com/office/drawing/2017/model3d" xmlns:o="urn:schemas-microsoft-com:office:office" xmlns:r="http://schemas.openxmlformats.org/officeDocument/2006/relationships" xmlns:m="http://schemas.openxmlformats.org/officeDocument/2006/math" xmlns:v="urn:schemas-microsoft-com:vml" xmlns:wp14="http://schemas.microsoft.com/office/word/2010/wordprocessingDrawing" xmlns:wp="http://schemas.openxmlformats.org/drawingml/2006/wordprocessingDrawing" xmlns:w10="urn:schemas-microsoft-com:office:word" xmlns:w="http://schemas.openxmlformats.org/wordprocessingml/2006/main" xmlns:w14="http://schemas.microsoft.com/office/word/2010/wordml" xmlns:w15="http://schemas.microsoft.com/office/word/2012/wordml" xmlns:w16cid="http://schemas.microsoft.com/office/word/2016/wordml/cid" xmlns:w16se="http://schemas.microsoft.com/office/word/2015/wordml/symex" xmlns:wpg="http://schemas.microsoft.com/office/word/2010/wordprocessingGroup" xmlns:wpi="http://schemas.microsoft.com/office/word/2010/wordprocessingInk" xmlns:wne="http://schemas.microsoft.com/office/word/2006/wordml" xmlns:wps="http://schemas.microsoft.com/office/word/2010/wordprocessingShape" mc:Ignorable="w14 w15 w16se w16cid wp14">
+<w:hdr xmlns:wpc="http://schemas.microsoft.com/office/word/2010/wordprocessingCanvas" xmlns:cx="http://schemas.microsoft.com/office/drawing/2014/chartex" xmlns:cx1="http://schemas.microsoft.com/office/drawing/2015/9/8/chartex" xmlns:cx2="http://schemas.microsoft.com/office/drawing/2015/10/21/chartex" xmlns:cx3="http://schemas.microsoft.com/office/drawing/2016/5/9/chartex" xmlns:cx4="http://schemas.microsoft.com/office/drawing/2016/5/10/chartex" xmlns:cx5="http://schemas.microsoft.com/office/drawing/2016/5/11/chartex" xmlns:cx6="http://schemas.microsoft.com/office/drawing/2016/5/12/chartex" xmlns:cx7="http://schemas.microsoft.com/office/drawing/2016/5/13/chartex" xmlns:cx8="http://schemas.microsoft.com/office/drawing/2016/5/14/chartex" xmlns:mc="http://schemas.openxmlformats.org/markup-compatibility/2006" xmlns:aink="http://schemas.microsoft.com/office/drawing/2016/ink" xmlns:am3d="http://schemas.microsoft.com/office/drawing/2017/model3d" xmlns:o="urn:schemas-microsoft-com:office:office" xmlns:oel="http://schemas.microsoft.com/office/2019/extlst" xmlns:r="http://schemas.openxmlformats.org/officeDocument/2006/relationships" xmlns:m="http://schemas.openxmlformats.org/officeDocument/2006/math" xmlns:v="urn:schemas-microsoft-com:vml" xmlns:wp14="http://schemas.microsoft.com/office/word/2010/wordprocessingDrawing" xmlns:wp="http://schemas.openxmlformats.org/drawingml/2006/wordprocessingDrawing" xmlns:w10="urn:schemas-microsoft-com:office:word" xmlns:w="http://schemas.openxmlformats.org/wordprocessingml/2006/main" xmlns:w14="http://schemas.microsoft.com/office/word/2010/wordml" xmlns:w15="http://schemas.microsoft.com/office/word/2012/wordml" xmlns:w16cex="http://schemas.microsoft.com/office/word/2018/wordml/cex" xmlns:w16cid="http://schemas.microsoft.com/office/word/2016/wordml/cid" xmlns:w16="http://schemas.microsoft.com/office/word/2018/wordml" xmlns:w16sdtdh="http://schemas.microsoft.com/office/word/2020/wordml/sdtdatahash" xmlns:w16se="http://schemas.microsoft.com/office/word/2015/wordml/symex" xmlns:wpg="http://schemas.microsoft.com/office/word/2010/wordprocessingGroup" xmlns:wpi="http://schemas.microsoft.com/office/word/2010/wordprocessingInk" xmlns:wne="http://schemas.microsoft.com/office/word/2006/wordml" xmlns:wps="http://schemas.microsoft.com/office/word/2010/wordprocessingShape" mc:Ignorable="w14 w15 w16se w16cid w16 w16cex w16sdtdh wp14">
   <w:p>
     <w:pPr>
       <w:spacing w:after="0" w:line="240" w:lineRule="auto"/>
@@ -20844,7 +20834,7 @@
 </file>
 
 <file path=word/header2.xml><?xml version="1.0" encoding="utf-8"?>
-<w:hdr xmlns:wpc="http://schemas.microsoft.com/office/word/2010/wordprocessingCanvas" xmlns:cx="http://schemas.microsoft.com/office/drawing/2014/chartex" xmlns:cx1="http://schemas.microsoft.com/office/drawing/2015/9/8/chartex" xmlns:cx2="http://schemas.microsoft.com/office/drawing/2015/10/21/chartex" xmlns:cx3="http://schemas.microsoft.com/office/drawing/2016/5/9/chartex" xmlns:cx4="http://schemas.microsoft.com/office/drawing/2016/5/10/chartex" xmlns:cx5="http://schemas.microsoft.com/office/drawing/2016/5/11/chartex" xmlns:cx6="http://schemas.microsoft.com/office/drawing/2016/5/12/chartex" xmlns:cx7="http://schemas.microsoft.com/office/drawing/2016/5/13/chartex" xmlns:cx8="http://schemas.microsoft.com/office/drawing/2016/5/14/chartex" xmlns:mc="http://schemas.openxmlformats.org/markup-compatibility/2006" xmlns:aink="http://schemas.microsoft.com/office/drawing/2016/ink" xmlns:am3d="http://schemas.microsoft.com/office/drawing/2017/model3d" xmlns:o="urn:schemas-microsoft-com:office:office" xmlns:r="http://schemas.openxmlformats.org/officeDocument/2006/relationships" xmlns:m="http://schemas.openxmlformats.org/officeDocument/2006/math" xmlns:v="urn:schemas-microsoft-com:vml" xmlns:wp14="http://schemas.microsoft.com/office/word/2010/wordprocessingDrawing" xmlns:wp="http://schemas.openxmlformats.org/drawingml/2006/wordprocessingDrawing" xmlns:w10="urn:schemas-microsoft-com:office:word" xmlns:w="http://schemas.openxmlformats.org/wordprocessingml/2006/main" xmlns:w14="http://schemas.microsoft.com/office/word/2010/wordml" xmlns:w15="http://schemas.microsoft.com/office/word/2012/wordml" xmlns:w16cid="http://schemas.microsoft.com/office/word/2016/wordml/cid" xmlns:w16se="http://schemas.microsoft.com/office/word/2015/wordml/symex" xmlns:wpg="http://schemas.microsoft.com/office/word/2010/wordprocessingGroup" xmlns:wpi="http://schemas.microsoft.com/office/word/2010/wordprocessingInk" xmlns:wne="http://schemas.microsoft.com/office/word/2006/wordml" xmlns:wps="http://schemas.microsoft.com/office/word/2010/wordprocessingShape" mc:Ignorable="w14 w15 w16se w16cid wp14">
+<w:hdr xmlns:wpc="http://schemas.microsoft.com/office/word/2010/wordprocessingCanvas" xmlns:cx="http://schemas.microsoft.com/office/drawing/2014/chartex" xmlns:cx1="http://schemas.microsoft.com/office/drawing/2015/9/8/chartex" xmlns:cx2="http://schemas.microsoft.com/office/drawing/2015/10/21/chartex" xmlns:cx3="http://schemas.microsoft.com/office/drawing/2016/5/9/chartex" xmlns:cx4="http://schemas.microsoft.com/office/drawing/2016/5/10/chartex" xmlns:cx5="http://schemas.microsoft.com/office/drawing/2016/5/11/chartex" xmlns:cx6="http://schemas.microsoft.com/office/drawing/2016/5/12/chartex" xmlns:cx7="http://schemas.microsoft.com/office/drawing/2016/5/13/chartex" xmlns:cx8="http://schemas.microsoft.com/office/drawing/2016/5/14/chartex" xmlns:mc="http://schemas.openxmlformats.org/markup-compatibility/2006" xmlns:aink="http://schemas.microsoft.com/office/drawing/2016/ink" xmlns:am3d="http://schemas.microsoft.com/office/drawing/2017/model3d" xmlns:o="urn:schemas-microsoft-com:office:office" xmlns:oel="http://schemas.microsoft.com/office/2019/extlst" xmlns:r="http://schemas.openxmlformats.org/officeDocument/2006/relationships" xmlns:m="http://schemas.openxmlformats.org/officeDocument/2006/math" xmlns:v="urn:schemas-microsoft-com:vml" xmlns:wp14="http://schemas.microsoft.com/office/word/2010/wordprocessingDrawing" xmlns:wp="http://schemas.openxmlformats.org/drawingml/2006/wordprocessingDrawing" xmlns:w10="urn:schemas-microsoft-com:office:word" xmlns:w="http://schemas.openxmlformats.org/wordprocessingml/2006/main" xmlns:w14="http://schemas.microsoft.com/office/word/2010/wordml" xmlns:w15="http://schemas.microsoft.com/office/word/2012/wordml" xmlns:w16cex="http://schemas.microsoft.com/office/word/2018/wordml/cex" xmlns:w16cid="http://schemas.microsoft.com/office/word/2016/wordml/cid" xmlns:w16="http://schemas.microsoft.com/office/word/2018/wordml" xmlns:w16sdtdh="http://schemas.microsoft.com/office/word/2020/wordml/sdtdatahash" xmlns:w16se="http://schemas.microsoft.com/office/word/2015/wordml/symex" xmlns:wpg="http://schemas.microsoft.com/office/word/2010/wordprocessingGroup" xmlns:wpi="http://schemas.microsoft.com/office/word/2010/wordprocessingInk" xmlns:wne="http://schemas.microsoft.com/office/word/2006/wordml" xmlns:wps="http://schemas.microsoft.com/office/word/2010/wordprocessingShape" mc:Ignorable="w14 w15 w16se w16cid w16 w16cex w16sdtdh wp14">
   <w:p>
     <w:pPr>
       <w:pStyle w:val="Header"/>
@@ -20856,7 +20846,7 @@
 </file>
 
 <file path=word/numbering.xml><?xml version="1.0" encoding="utf-8"?>
-<w:numbering xmlns:wpc="http://schemas.microsoft.com/office/word/2010/wordprocessingCanvas" xmlns:cx="http://schemas.microsoft.com/office/drawing/2014/chartex" xmlns:cx1="http://schemas.microsoft.com/office/drawing/2015/9/8/chartex" xmlns:cx2="http://schemas.microsoft.com/office/drawing/2015/10/21/chartex" xmlns:cx3="http://schemas.microsoft.com/office/drawing/2016/5/9/chartex" xmlns:cx4="http://schemas.microsoft.com/office/drawing/2016/5/10/chartex" xmlns:cx5="http://schemas.microsoft.com/office/drawing/2016/5/11/chartex" xmlns:cx6="http://schemas.microsoft.com/office/drawing/2016/5/12/chartex" xmlns:cx7="http://schemas.microsoft.com/office/drawing/2016/5/13/chartex" xmlns:cx8="http://schemas.microsoft.com/office/drawing/2016/5/14/chartex" xmlns:mc="http://schemas.openxmlformats.org/markup-compatibility/2006" xmlns:aink="http://schemas.microsoft.com/office/drawing/2016/ink" xmlns:am3d="http://schemas.microsoft.com/office/drawing/2017/model3d" xmlns:o="urn:schemas-microsoft-com:office:office" xmlns:r="http://schemas.openxmlformats.org/officeDocument/2006/relationships" xmlns:m="http://schemas.openxmlformats.org/officeDocument/2006/math" xmlns:v="urn:schemas-microsoft-com:vml" xmlns:wp14="http://schemas.microsoft.com/office/word/2010/wordprocessingDrawing" xmlns:wp="http://schemas.openxmlformats.org/drawingml/2006/wordprocessingDrawing" xmlns:w10="urn:schemas-microsoft-com:office:word" xmlns:w="http://schemas.openxmlformats.org/wordprocessingml/2006/main" xmlns:w14="http://schemas.microsoft.com/office/word/2010/wordml" xmlns:w15="http://schemas.microsoft.com/office/word/2012/wordml" xmlns:w16cid="http://schemas.microsoft.com/office/word/2016/wordml/cid" xmlns:w16se="http://schemas.microsoft.com/office/word/2015/wordml/symex" xmlns:wpg="http://schemas.microsoft.com/office/word/2010/wordprocessingGroup" xmlns:wpi="http://schemas.microsoft.com/office/word/2010/wordprocessingInk" xmlns:wne="http://schemas.microsoft.com/office/word/2006/wordml" xmlns:wps="http://schemas.microsoft.com/office/word/2010/wordprocessingShape" mc:Ignorable="w14 w15 w16se w16cid wp14">
+<w:numbering xmlns:wpc="http://schemas.microsoft.com/office/word/2010/wordprocessingCanvas" xmlns:cx="http://schemas.microsoft.com/office/drawing/2014/chartex" xmlns:cx1="http://schemas.microsoft.com/office/drawing/2015/9/8/chartex" xmlns:cx2="http://schemas.microsoft.com/office/drawing/2015/10/21/chartex" xmlns:cx3="http://schemas.microsoft.com/office/drawing/2016/5/9/chartex" xmlns:cx4="http://schemas.microsoft.com/office/drawing/2016/5/10/chartex" xmlns:cx5="http://schemas.microsoft.com/office/drawing/2016/5/11/chartex" xmlns:cx6="http://schemas.microsoft.com/office/drawing/2016/5/12/chartex" xmlns:cx7="http://schemas.microsoft.com/office/drawing/2016/5/13/chartex" xmlns:cx8="http://schemas.microsoft.com/office/drawing/2016/5/14/chartex" xmlns:mc="http://schemas.openxmlformats.org/markup-compatibility/2006" xmlns:aink="http://schemas.microsoft.com/office/drawing/2016/ink" xmlns:am3d="http://schemas.microsoft.com/office/drawing/2017/model3d" xmlns:o="urn:schemas-microsoft-com:office:office" xmlns:oel="http://schemas.microsoft.com/office/2019/extlst" xmlns:r="http://schemas.openxmlformats.org/officeDocument/2006/relationships" xmlns:m="http://schemas.openxmlformats.org/officeDocument/2006/math" xmlns:v="urn:schemas-microsoft-com:vml" xmlns:wp14="http://schemas.microsoft.com/office/word/2010/wordprocessingDrawing" xmlns:wp="http://schemas.openxmlformats.org/drawingml/2006/wordprocessingDrawing" xmlns:w10="urn:schemas-microsoft-com:office:word" xmlns:w="http://schemas.openxmlformats.org/wordprocessingml/2006/main" xmlns:w14="http://schemas.microsoft.com/office/word/2010/wordml" xmlns:w15="http://schemas.microsoft.com/office/word/2012/wordml" xmlns:w16cex="http://schemas.microsoft.com/office/word/2018/wordml/cex" xmlns:w16cid="http://schemas.microsoft.com/office/word/2016/wordml/cid" xmlns:w16="http://schemas.microsoft.com/office/word/2018/wordml" xmlns:w16sdtdh="http://schemas.microsoft.com/office/word/2020/wordml/sdtdatahash" xmlns:w16se="http://schemas.microsoft.com/office/word/2015/wordml/symex" xmlns:wpg="http://schemas.microsoft.com/office/word/2010/wordprocessingGroup" xmlns:wpi="http://schemas.microsoft.com/office/word/2010/wordprocessingInk" xmlns:wne="http://schemas.microsoft.com/office/word/2006/wordml" xmlns:wps="http://schemas.microsoft.com/office/word/2010/wordprocessingShape" mc:Ignorable="w14 w15 w16se w16cid w16 w16cex w16sdtdh wp14">
   <w:abstractNum w:abstractNumId="0" w15:restartNumberingAfterBreak="0">
     <w:nsid w:val="FFFFFF82"/>
     <w:multiLevelType w:val="singleLevel"/>
@@ -22855,145 +22845,145 @@
       </w:rPr>
     </w:lvl>
   </w:abstractNum>
-  <w:num w:numId="1">
+  <w:num w:numId="1" w16cid:durableId="1319920989">
     <w:abstractNumId w:val="2"/>
   </w:num>
-  <w:num w:numId="2">
+  <w:num w:numId="2" w16cid:durableId="440761710">
     <w:abstractNumId w:val="11"/>
   </w:num>
-  <w:num w:numId="3">
+  <w:num w:numId="3" w16cid:durableId="778336330">
     <w:abstractNumId w:val="13"/>
   </w:num>
-  <w:num w:numId="4">
+  <w:num w:numId="4" w16cid:durableId="248807251">
     <w:abstractNumId w:val="8"/>
   </w:num>
-  <w:num w:numId="5">
+  <w:num w:numId="5" w16cid:durableId="1206218075">
     <w:abstractNumId w:val="1"/>
   </w:num>
-  <w:num w:numId="6">
+  <w:num w:numId="6" w16cid:durableId="246352266">
     <w:abstractNumId w:val="0"/>
   </w:num>
-  <w:num w:numId="7">
+  <w:num w:numId="7" w16cid:durableId="875778315">
     <w:abstractNumId w:val="16"/>
   </w:num>
-  <w:num w:numId="8">
+  <w:num w:numId="8" w16cid:durableId="1992635764">
     <w:abstractNumId w:val="18"/>
   </w:num>
-  <w:num w:numId="9">
+  <w:num w:numId="9" w16cid:durableId="1374115993">
     <w:abstractNumId w:val="12"/>
   </w:num>
-  <w:num w:numId="10">
+  <w:num w:numId="10" w16cid:durableId="728920537">
     <w:abstractNumId w:val="5"/>
   </w:num>
-  <w:num w:numId="11">
+  <w:num w:numId="11" w16cid:durableId="1170563557">
     <w:abstractNumId w:val="20"/>
   </w:num>
-  <w:num w:numId="12">
+  <w:num w:numId="12" w16cid:durableId="1587180129">
     <w:abstractNumId w:val="17"/>
   </w:num>
-  <w:num w:numId="13">
+  <w:num w:numId="13" w16cid:durableId="2119182497">
     <w:abstractNumId w:val="21"/>
   </w:num>
-  <w:num w:numId="14">
+  <w:num w:numId="14" w16cid:durableId="1876573421">
     <w:abstractNumId w:val="14"/>
   </w:num>
-  <w:num w:numId="15">
+  <w:num w:numId="15" w16cid:durableId="825701773">
     <w:abstractNumId w:val="4"/>
   </w:num>
-  <w:num w:numId="16">
+  <w:num w:numId="16" w16cid:durableId="3242473">
     <w:abstractNumId w:val="6"/>
   </w:num>
-  <w:num w:numId="17">
+  <w:num w:numId="17" w16cid:durableId="1446922342">
     <w:abstractNumId w:val="15"/>
   </w:num>
-  <w:num w:numId="18">
+  <w:num w:numId="18" w16cid:durableId="1582642542">
     <w:abstractNumId w:val="7"/>
   </w:num>
-  <w:num w:numId="19">
+  <w:num w:numId="19" w16cid:durableId="443964998">
     <w:abstractNumId w:val="3"/>
   </w:num>
-  <w:num w:numId="20">
+  <w:num w:numId="20" w16cid:durableId="20322135">
     <w:abstractNumId w:val="10"/>
   </w:num>
-  <w:num w:numId="21">
+  <w:num w:numId="21" w16cid:durableId="827018138">
     <w:abstractNumId w:val="2"/>
   </w:num>
-  <w:num w:numId="22">
+  <w:num w:numId="22" w16cid:durableId="1875924602">
     <w:abstractNumId w:val="19"/>
   </w:num>
-  <w:num w:numId="23">
+  <w:num w:numId="23" w16cid:durableId="643966898">
     <w:abstractNumId w:val="2"/>
   </w:num>
-  <w:num w:numId="24">
+  <w:num w:numId="24" w16cid:durableId="1859420141">
     <w:abstractNumId w:val="2"/>
   </w:num>
-  <w:num w:numId="25">
+  <w:num w:numId="25" w16cid:durableId="1632903679">
     <w:abstractNumId w:val="2"/>
   </w:num>
-  <w:num w:numId="26">
+  <w:num w:numId="26" w16cid:durableId="2086297697">
     <w:abstractNumId w:val="2"/>
   </w:num>
-  <w:num w:numId="27">
+  <w:num w:numId="27" w16cid:durableId="713506206">
     <w:abstractNumId w:val="2"/>
   </w:num>
-  <w:num w:numId="28">
+  <w:num w:numId="28" w16cid:durableId="751858222">
     <w:abstractNumId w:val="2"/>
   </w:num>
-  <w:num w:numId="29">
+  <w:num w:numId="29" w16cid:durableId="111215869">
     <w:abstractNumId w:val="2"/>
   </w:num>
-  <w:num w:numId="30">
+  <w:num w:numId="30" w16cid:durableId="60911430">
     <w:abstractNumId w:val="2"/>
   </w:num>
-  <w:num w:numId="31">
+  <w:num w:numId="31" w16cid:durableId="629432568">
     <w:abstractNumId w:val="2"/>
   </w:num>
-  <w:num w:numId="32">
+  <w:num w:numId="32" w16cid:durableId="976648670">
     <w:abstractNumId w:val="2"/>
   </w:num>
-  <w:num w:numId="33">
+  <w:num w:numId="33" w16cid:durableId="2052682135">
     <w:abstractNumId w:val="2"/>
   </w:num>
-  <w:num w:numId="34">
+  <w:num w:numId="34" w16cid:durableId="1281035885">
     <w:abstractNumId w:val="2"/>
   </w:num>
-  <w:num w:numId="35">
+  <w:num w:numId="35" w16cid:durableId="364252522">
     <w:abstractNumId w:val="2"/>
   </w:num>
-  <w:num w:numId="36">
+  <w:num w:numId="36" w16cid:durableId="735326102">
     <w:abstractNumId w:val="2"/>
   </w:num>
-  <w:num w:numId="37">
+  <w:num w:numId="37" w16cid:durableId="808016535">
     <w:abstractNumId w:val="2"/>
   </w:num>
-  <w:num w:numId="38">
+  <w:num w:numId="38" w16cid:durableId="1323697918">
     <w:abstractNumId w:val="2"/>
   </w:num>
-  <w:num w:numId="39">
+  <w:num w:numId="39" w16cid:durableId="969432817">
     <w:abstractNumId w:val="2"/>
   </w:num>
-  <w:num w:numId="40">
+  <w:num w:numId="40" w16cid:durableId="559559395">
     <w:abstractNumId w:val="2"/>
   </w:num>
-  <w:num w:numId="41">
+  <w:num w:numId="41" w16cid:durableId="608588125">
     <w:abstractNumId w:val="2"/>
   </w:num>
-  <w:num w:numId="42">
+  <w:num w:numId="42" w16cid:durableId="2074573673">
     <w:abstractNumId w:val="2"/>
   </w:num>
-  <w:num w:numId="43">
+  <w:num w:numId="43" w16cid:durableId="910894811">
     <w:abstractNumId w:val="9"/>
   </w:num>
-  <w:num w:numId="44">
+  <w:num w:numId="44" w16cid:durableId="491871121">
     <w:abstractNumId w:val="2"/>
   </w:num>
-  <w:num w:numId="45">
+  <w:num w:numId="45" w16cid:durableId="1905295113">
     <w:abstractNumId w:val="2"/>
   </w:num>
-  <w:num w:numId="46">
+  <w:num w:numId="46" w16cid:durableId="302007718">
     <w:abstractNumId w:val="2"/>
   </w:num>
-  <w:num w:numId="47">
+  <w:num w:numId="47" w16cid:durableId="492111880">
     <w:abstractNumId w:val="2"/>
   </w:num>
   <w:numIdMacAtCleanup w:val="14"/>
@@ -23001,7 +22991,7 @@
 </file>
 
 <file path=word/styles.xml><?xml version="1.0" encoding="utf-8"?>
-<w:styles xmlns:mc="http://schemas.openxmlformats.org/markup-compatibility/2006" xmlns:r="http://schemas.openxmlformats.org/officeDocument/2006/relationships" xmlns:w="http://schemas.openxmlformats.org/wordprocessingml/2006/main" xmlns:w14="http://schemas.microsoft.com/office/word/2010/wordml" xmlns:w15="http://schemas.microsoft.com/office/word/2012/wordml" xmlns:w16cid="http://schemas.microsoft.com/office/word/2016/wordml/cid" xmlns:w16se="http://schemas.microsoft.com/office/word/2015/wordml/symex" mc:Ignorable="w14 w15 w16se w16cid">
+<w:styles xmlns:mc="http://schemas.openxmlformats.org/markup-compatibility/2006" xmlns:r="http://schemas.openxmlformats.org/officeDocument/2006/relationships" xmlns:w="http://schemas.openxmlformats.org/wordprocessingml/2006/main" xmlns:w14="http://schemas.microsoft.com/office/word/2010/wordml" xmlns:w15="http://schemas.microsoft.com/office/word/2012/wordml" xmlns:w16cex="http://schemas.microsoft.com/office/word/2018/wordml/cex" xmlns:w16cid="http://schemas.microsoft.com/office/word/2016/wordml/cid" xmlns:w16="http://schemas.microsoft.com/office/word/2018/wordml" xmlns:w16sdtdh="http://schemas.microsoft.com/office/word/2020/wordml/sdtdatahash" xmlns:w16se="http://schemas.microsoft.com/office/word/2015/wordml/symex" mc:Ignorable="w14 w15 w16se w16cid w16 w16cex w16sdtdh">
   <w:docDefaults>
     <w:rPrDefault>
       <w:rPr>
@@ -23011,7 +23001,7 @@
     </w:rPrDefault>
     <w:pPrDefault/>
   </w:docDefaults>
-  <w:latentStyles w:defLockedState="0" w:defUIPriority="99" w:defSemiHidden="0" w:defUnhideWhenUsed="0" w:defQFormat="0" w:count="377">
+  <w:latentStyles w:defLockedState="0" w:defUIPriority="99" w:defSemiHidden="0" w:defUnhideWhenUsed="0" w:defQFormat="0" w:count="376">
     <w:lsdException w:name="Normal" w:uiPriority="0" w:qFormat="1"/>
     <w:lsdException w:name="heading 1" w:uiPriority="0" w:qFormat="1"/>
     <w:lsdException w:name="heading 2" w:uiPriority="0" w:qFormat="1"/>
@@ -23388,7 +23378,6 @@
     <w:lsdException w:name="Hashtag" w:semiHidden="1" w:unhideWhenUsed="1"/>
     <w:lsdException w:name="Unresolved Mention" w:semiHidden="1" w:unhideWhenUsed="1"/>
     <w:lsdException w:name="Smart Link" w:semiHidden="1" w:unhideWhenUsed="1"/>
-    <w:lsdException w:name="Smart Link Error" w:semiHidden="1" w:unhideWhenUsed="1"/>
   </w:latentStyles>
   <w:style w:type="paragraph" w:default="1" w:styleId="Normal">
     <w:name w:val="Normal"/>

</xml_diff>